<commit_message>
Modelo de Caso de Uso inserido e pequenas alterações no Plano do Projeto e de Iteração
</commit_message>
<xml_diff>
--- a/design/GliCHECK-Arquitetura.docx
+++ b/design/GliCHECK-Arquitetura.docx
@@ -4,7 +4,7 @@
   <w:body>
     <w:p>
       <w:pPr>
-        <w:pStyle w:val="Title"/>
+        <w:pStyle w:val="Ttulo"/>
       </w:pPr>
       <w:proofErr w:type="spellStart"/>
       <w:r>
@@ -14,7 +14,7 @@
     </w:p>
     <w:p>
       <w:pPr>
-        <w:pStyle w:val="Title"/>
+        <w:pStyle w:val="Ttulo"/>
       </w:pPr>
       <w:r>
         <w:t>Projeto Arquitetural</w:t>
@@ -132,7 +132,7 @@
     </w:p>
     <w:p>
       <w:pPr>
-        <w:pStyle w:val="Heading1"/>
+        <w:pStyle w:val="Ttulo1"/>
         <w:jc w:val="both"/>
       </w:pPr>
       <w:bookmarkStart w:id="0" w:name="_Toc436203377"/>
@@ -161,14 +161,14 @@
     </w:p>
     <w:p>
       <w:pPr>
-        <w:pStyle w:val="BodyText"/>
+        <w:pStyle w:val="Corpodetexto"/>
       </w:pPr>
     </w:p>
     <w:bookmarkEnd w:id="0"/>
     <w:bookmarkEnd w:id="1"/>
     <w:p>
       <w:pPr>
-        <w:pStyle w:val="Heading1"/>
+        <w:pStyle w:val="Ttulo1"/>
         <w:jc w:val="both"/>
         <w:rPr>
           <w:sz w:val="28"/>
@@ -242,7 +242,7 @@
     </w:p>
     <w:p>
       <w:pPr>
-        <w:pStyle w:val="Heading1"/>
+        <w:pStyle w:val="Ttulo1"/>
         <w:jc w:val="both"/>
       </w:pPr>
       <w:r>
@@ -252,26 +252,15 @@
     <w:p>
       <w:pPr>
         <w:ind w:left="360"/>
+        <w:jc w:val="both"/>
+        <w:rPr>
+          <w:sz w:val="22"/>
+        </w:rPr>
       </w:pPr>
     </w:p>
     <w:p>
       <w:pPr>
-        <w:ind w:left="360"/>
-        <w:jc w:val="both"/>
-        <w:rPr>
-          <w:sz w:val="22"/>
-        </w:rPr>
-      </w:pPr>
-      <w:r>
-        <w:rPr>
-          <w:sz w:val="22"/>
-        </w:rPr>
-        <w:br/>
-      </w:r>
-    </w:p>
-    <w:p>
-      <w:pPr>
-        <w:pStyle w:val="Heading1"/>
+        <w:pStyle w:val="Ttulo1"/>
         <w:jc w:val="both"/>
         <w:rPr>
           <w:sz w:val="32"/>
@@ -311,7 +300,7 @@
     </w:p>
     <w:p>
       <w:pPr>
-        <w:pStyle w:val="Heading1"/>
+        <w:pStyle w:val="Ttulo1"/>
         <w:jc w:val="both"/>
       </w:pPr>
       <w:r>
@@ -320,21 +309,45 @@
     </w:p>
     <w:p>
       <w:pPr>
-        <w:pStyle w:val="ListParagraph"/>
+        <w:pStyle w:val="PargrafodaLista"/>
         <w:numPr>
           <w:ilvl w:val="0"/>
           <w:numId w:val="37"/>
         </w:numPr>
         <w:jc w:val="both"/>
         <w:rPr>
+          <w:sz w:val="24"/>
+        </w:rPr>
+      </w:pPr>
+      <w:r>
+        <w:rPr>
           <w:b/>
           <w:sz w:val="24"/>
         </w:rPr>
-      </w:pPr>
+        <w:t>Utilizar o PARSE para administração da persistência</w:t>
+      </w:r>
+      <w:r>
+        <w:rPr>
+          <w:sz w:val="24"/>
+        </w:rPr>
+        <w:t>: garantindo assim uma futura expansibilidade para outras plataformas sem precisar migrar dados.</w:t>
+      </w:r>
     </w:p>
     <w:p>
       <w:pPr>
-        <w:pStyle w:val="Heading1"/>
+        <w:pStyle w:val="PargrafodaLista"/>
+        <w:jc w:val="both"/>
+        <w:rPr>
+          <w:b/>
+          <w:sz w:val="24"/>
+        </w:rPr>
+      </w:pPr>
+      <w:bookmarkStart w:id="2" w:name="_GoBack"/>
+      <w:bookmarkEnd w:id="2"/>
+    </w:p>
+    <w:p>
+      <w:pPr>
+        <w:pStyle w:val="Ttulo1"/>
         <w:jc w:val="both"/>
       </w:pPr>
       <w:r>
@@ -344,7 +357,7 @@
     </w:p>
     <w:p>
       <w:pPr>
-        <w:pStyle w:val="Heading1"/>
+        <w:pStyle w:val="Ttulo1"/>
         <w:numPr>
           <w:ilvl w:val="0"/>
           <w:numId w:val="0"/>
@@ -544,8 +557,6 @@
         </w:rPr>
         <w:t>é onde estão todas as bibliotecas do Android, que estão escritas em C/</w:t>
       </w:r>
-      <w:bookmarkStart w:id="2" w:name="_GoBack"/>
-      <w:bookmarkEnd w:id="2"/>
       <w:r>
         <w:rPr>
           <w:color w:val="000000"/>
@@ -697,6 +708,7 @@
         </w:rPr>
         <w:t xml:space="preserve"> camada </w:t>
       </w:r>
+      <w:proofErr w:type="spellStart"/>
       <w:r>
         <w:rPr>
           <w:b/>
@@ -706,9 +718,9 @@
           <w:szCs w:val="24"/>
           <w:lang w:eastAsia="pt-BR"/>
         </w:rPr>
-        <w:t xml:space="preserve">Android </w:t>
-      </w:r>
-      <w:proofErr w:type="spellStart"/>
+        <w:t>Android</w:t>
+      </w:r>
+      <w:proofErr w:type="spellEnd"/>
       <w:r>
         <w:rPr>
           <w:b/>
@@ -718,9 +730,9 @@
           <w:szCs w:val="24"/>
           <w:lang w:eastAsia="pt-BR"/>
         </w:rPr>
-        <w:t>Runtime</w:t>
-      </w:r>
-      <w:proofErr w:type="spellEnd"/>
+        <w:t xml:space="preserve"> </w:t>
+      </w:r>
+      <w:proofErr w:type="spellStart"/>
       <w:r>
         <w:rPr>
           <w:b/>
@@ -730,18 +742,9 @@
           <w:szCs w:val="24"/>
           <w:lang w:eastAsia="pt-BR"/>
         </w:rPr>
-        <w:t xml:space="preserve">, </w:t>
-      </w:r>
-      <w:r>
-        <w:rPr>
-          <w:bCs/>
-          <w:color w:val="000000"/>
-          <w:sz w:val="24"/>
-          <w:szCs w:val="24"/>
-          <w:lang w:eastAsia="pt-BR"/>
-        </w:rPr>
-        <w:t>onde</w:t>
-      </w:r>
+        <w:t>Runtime</w:t>
+      </w:r>
+      <w:proofErr w:type="spellEnd"/>
       <w:r>
         <w:rPr>
           <w:b/>
@@ -751,6 +754,27 @@
           <w:szCs w:val="24"/>
           <w:lang w:eastAsia="pt-BR"/>
         </w:rPr>
+        <w:t xml:space="preserve">, </w:t>
+      </w:r>
+      <w:r>
+        <w:rPr>
+          <w:bCs/>
+          <w:color w:val="000000"/>
+          <w:sz w:val="24"/>
+          <w:szCs w:val="24"/>
+          <w:lang w:eastAsia="pt-BR"/>
+        </w:rPr>
+        <w:t>onde</w:t>
+      </w:r>
+      <w:r>
+        <w:rPr>
+          <w:b/>
+          <w:bCs/>
+          <w:color w:val="000000"/>
+          <w:sz w:val="24"/>
+          <w:szCs w:val="24"/>
+          <w:lang w:eastAsia="pt-BR"/>
+        </w:rPr>
         <w:t xml:space="preserve"> </w:t>
       </w:r>
       <w:r>
@@ -761,7 +785,29 @@
           <w:szCs w:val="24"/>
           <w:lang w:eastAsia="pt-BR"/>
         </w:rPr>
-        <w:t xml:space="preserve">fica localizado no mesmo nível da camada de Libraries, é onde se instancia a máquina virtual do Android, chamada de </w:t>
+        <w:t xml:space="preserve">fica localizado no mesmo nível da camada de Libraries, é onde se instancia a máquina virtual do </w:t>
+      </w:r>
+      <w:proofErr w:type="spellStart"/>
+      <w:r>
+        <w:rPr>
+          <w:bCs/>
+          <w:color w:val="000000"/>
+          <w:sz w:val="24"/>
+          <w:szCs w:val="24"/>
+          <w:lang w:eastAsia="pt-BR"/>
+        </w:rPr>
+        <w:t>Android</w:t>
+      </w:r>
+      <w:proofErr w:type="spellEnd"/>
+      <w:r>
+        <w:rPr>
+          <w:bCs/>
+          <w:color w:val="000000"/>
+          <w:sz w:val="24"/>
+          <w:szCs w:val="24"/>
+          <w:lang w:eastAsia="pt-BR"/>
+        </w:rPr>
+        <w:t xml:space="preserve">, chamada de </w:t>
       </w:r>
       <w:proofErr w:type="spellStart"/>
       <w:r>
@@ -981,7 +1027,7 @@
     </w:p>
     <w:p>
       <w:pPr>
-        <w:pStyle w:val="Heading1"/>
+        <w:pStyle w:val="Ttulo1"/>
         <w:jc w:val="both"/>
       </w:pPr>
       <w:r>
@@ -997,7 +1043,7 @@
         </w:rPr>
         <w:drawing>
           <wp:inline distT="0" distB="0" distL="0" distR="0">
-            <wp:extent cx="5143500" cy="4214263"/>
+            <wp:extent cx="5166360" cy="4232992"/>
             <wp:effectExtent l="0" t="0" r="0" b="0"/>
             <wp:docPr id="3" name="Picture 3"/>
             <wp:cNvGraphicFramePr>
@@ -1025,7 +1071,7 @@
                   <pic:spPr>
                     <a:xfrm>
                       <a:off x="0" y="0"/>
-                      <a:ext cx="5149232" cy="4218959"/>
+                      <a:ext cx="5166360" cy="4232992"/>
                     </a:xfrm>
                     <a:prstGeom prst="rect">
                       <a:avLst/>
@@ -1041,7 +1087,7 @@
     <w:p/>
     <w:p>
       <w:pPr>
-        <w:pStyle w:val="Heading1"/>
+        <w:pStyle w:val="Ttulo1"/>
         <w:jc w:val="both"/>
       </w:pPr>
       <w:r>
@@ -1273,7 +1319,7 @@
     </w:p>
     <w:p>
       <w:pPr>
-        <w:pStyle w:val="Heading1"/>
+        <w:pStyle w:val="Ttulo1"/>
         <w:jc w:val="both"/>
       </w:pPr>
       <w:r>
@@ -1332,6 +1378,24 @@
           <w:sz w:val="24"/>
         </w:rPr>
       </w:pPr>
+      <w:proofErr w:type="gramStart"/>
+      <w:r>
+        <w:rPr>
+          <w:rFonts w:ascii="Times" w:hAnsi="Times"/>
+          <w:iCs/>
+          <w:sz w:val="24"/>
+        </w:rPr>
+        <w:t>• Operacional</w:t>
+      </w:r>
+      <w:proofErr w:type="gramEnd"/>
+      <w:r>
+        <w:rPr>
+          <w:rFonts w:ascii="Times" w:hAnsi="Times"/>
+          <w:iCs/>
+          <w:sz w:val="24"/>
+        </w:rPr>
+        <w:t xml:space="preserve">: </w:t>
+      </w:r>
     </w:p>
     <w:p>
       <w:pPr>
@@ -1348,79 +1412,99 @@
           <w:iCs/>
           <w:sz w:val="24"/>
         </w:rPr>
-        <w:t xml:space="preserve">• Operacional: </w:t>
+        <w:t xml:space="preserve">• Caso de uso: </w:t>
       </w:r>
     </w:p>
     <w:p>
       <w:pPr>
         <w:jc w:val="both"/>
         <w:rPr>
+          <w:sz w:val="24"/>
+        </w:rPr>
+      </w:pPr>
+      <w:r>
+        <w:rPr>
           <w:rFonts w:ascii="Times" w:hAnsi="Times"/>
           <w:iCs/>
           <w:sz w:val="24"/>
         </w:rPr>
-      </w:pPr>
+        <w:t>Android</w:t>
+      </w:r>
+      <w:r>
+        <w:rPr>
+          <w:rFonts w:ascii="Times" w:hAnsi="Times"/>
+          <w:iCs/>
+          <w:sz w:val="24"/>
+        </w:rPr>
+        <w:t xml:space="preserve">: </w:t>
+      </w:r>
     </w:p>
     <w:p>
       <w:pPr>
         <w:jc w:val="both"/>
-        <w:rPr>
-          <w:rFonts w:ascii="Times" w:hAnsi="Times"/>
-          <w:iCs/>
-          <w:sz w:val="24"/>
-        </w:rPr>
-      </w:pPr>
-      <w:r>
-        <w:rPr>
-          <w:rFonts w:ascii="Times" w:hAnsi="Times"/>
-          <w:iCs/>
-          <w:sz w:val="24"/>
-        </w:rPr>
-        <w:t xml:space="preserve">• Caso de uso: </w:t>
-      </w:r>
+      </w:pPr>
     </w:p>
     <w:p>
       <w:pPr>
         <w:jc w:val="both"/>
-        <w:rPr>
-          <w:sz w:val="24"/>
-        </w:rPr>
-      </w:pPr>
-      <w:r>
-        <w:rPr>
-          <w:rFonts w:ascii="Times" w:hAnsi="Times"/>
-          <w:iCs/>
-          <w:sz w:val="24"/>
-        </w:rPr>
-        <w:t>Android</w:t>
-      </w:r>
-      <w:r>
-        <w:rPr>
-          <w:rFonts w:ascii="Times" w:hAnsi="Times"/>
-          <w:iCs/>
-          <w:sz w:val="24"/>
-        </w:rPr>
-        <w:t xml:space="preserve">: </w:t>
-      </w:r>
+      </w:pPr>
     </w:p>
     <w:p>
       <w:pPr>
         <w:jc w:val="both"/>
       </w:pPr>
-    </w:p>
-    <w:p>
-      <w:pPr>
-        <w:jc w:val="both"/>
-      </w:pPr>
-    </w:p>
-    <w:p>
-      <w:pPr>
-        <w:jc w:val="both"/>
-      </w:pPr>
+      <w:r>
+        <w:rPr>
+          <w:noProof/>
+          <w:lang w:eastAsia="pt-BR"/>
+        </w:rPr>
+        <w:lastRenderedPageBreak/>
+        <w:drawing>
+          <wp:inline distT="0" distB="0" distL="0" distR="0">
+            <wp:extent cx="5943600" cy="5421630"/>
+            <wp:effectExtent l="0" t="0" r="0" b="7620"/>
+            <wp:docPr id="1" name="Imagem 1"/>
+            <wp:cNvGraphicFramePr>
+              <a:graphicFrameLocks xmlns:a="http://schemas.openxmlformats.org/drawingml/2006/main" noChangeAspect="1"/>
+            </wp:cNvGraphicFramePr>
+            <a:graphic xmlns:a="http://schemas.openxmlformats.org/drawingml/2006/main">
+              <a:graphicData uri="http://schemas.openxmlformats.org/drawingml/2006/picture">
+                <pic:pic xmlns:pic="http://schemas.openxmlformats.org/drawingml/2006/picture">
+                  <pic:nvPicPr>
+                    <pic:cNvPr id="1" name="Gli_UseCase.jpg"/>
+                    <pic:cNvPicPr/>
+                  </pic:nvPicPr>
+                  <pic:blipFill>
+                    <a:blip r:embed="rId11" cstate="print">
+                      <a:extLst>
+                        <a:ext uri="{28A0092B-C50C-407E-A947-70E740481C1C}">
+                          <a14:useLocalDpi xmlns:a14="http://schemas.microsoft.com/office/drawing/2010/main" val="0"/>
+                        </a:ext>
+                      </a:extLst>
+                    </a:blip>
+                    <a:stretch>
+                      <a:fillRect/>
+                    </a:stretch>
+                  </pic:blipFill>
+                  <pic:spPr>
+                    <a:xfrm>
+                      <a:off x="0" y="0"/>
+                      <a:ext cx="5943600" cy="5421630"/>
+                    </a:xfrm>
+                    <a:prstGeom prst="rect">
+                      <a:avLst/>
+                    </a:prstGeom>
+                  </pic:spPr>
+                </pic:pic>
+              </a:graphicData>
+            </a:graphic>
+          </wp:inline>
+        </w:drawing>
+      </w:r>
     </w:p>
     <w:sectPr>
-      <w:headerReference w:type="default" r:id="rId11"/>
-      <w:footerReference w:type="default" r:id="rId12"/>
+      <w:headerReference w:type="default" r:id="rId12"/>
+      <w:footerReference w:type="default" r:id="rId13"/>
       <w:pgSz w:w="12240" w:h="15840" w:code="1"/>
       <w:pgMar w:top="1440" w:right="1440" w:bottom="1440" w:left="1440" w:header="720" w:footer="720" w:gutter="0"/>
       <w:cols w:space="720"/>
@@ -1551,32 +1635,32 @@
           </w:r>
           <w:r>
             <w:rPr>
-              <w:rStyle w:val="PageNumber"/>
+              <w:rStyle w:val="Nmerodepgina"/>
             </w:rPr>
             <w:fldChar w:fldCharType="begin"/>
           </w:r>
           <w:r>
             <w:rPr>
-              <w:rStyle w:val="PageNumber"/>
+              <w:rStyle w:val="Nmerodepgina"/>
             </w:rPr>
             <w:instrText xml:space="preserve"> PAGE </w:instrText>
           </w:r>
           <w:r>
             <w:rPr>
-              <w:rStyle w:val="PageNumber"/>
+              <w:rStyle w:val="Nmerodepgina"/>
             </w:rPr>
             <w:fldChar w:fldCharType="separate"/>
           </w:r>
           <w:r>
             <w:rPr>
-              <w:rStyle w:val="PageNumber"/>
+              <w:rStyle w:val="Nmerodepgina"/>
               <w:noProof/>
             </w:rPr>
-            <w:t>2</w:t>
+            <w:t>5</w:t>
           </w:r>
           <w:r>
             <w:rPr>
-              <w:rStyle w:val="PageNumber"/>
+              <w:rStyle w:val="Nmerodepgina"/>
             </w:rPr>
             <w:fldChar w:fldCharType="end"/>
           </w:r>
@@ -1586,7 +1670,7 @@
   </w:tbl>
   <w:p>
     <w:pPr>
-      <w:pStyle w:val="Footer"/>
+      <w:pStyle w:val="Rodap"/>
     </w:pPr>
   </w:p>
 </w:ftr>
@@ -1668,7 +1752,7 @@
             <w:t xml:space="preserve"> </w:t>
           </w:r>
           <w:r>
-            <w:t>Versão 00.07</w:t>
+            <w:t>Versão 00.01</w:t>
           </w:r>
         </w:p>
       </w:tc>
@@ -1693,7 +1777,10 @@
             <w:t xml:space="preserve">  Data:  </w:t>
           </w:r>
           <w:r>
-            <w:t>23</w:t>
+            <w:t>2</w:t>
+          </w:r>
+          <w:r>
+            <w:t>0</w:t>
           </w:r>
           <w:r>
             <w:t>/</w:t>
@@ -1713,7 +1800,7 @@
   </w:tbl>
   <w:p>
     <w:pPr>
-      <w:pStyle w:val="Header"/>
+      <w:pStyle w:val="Cabealho"/>
     </w:pPr>
   </w:p>
 </w:hdr>
@@ -1742,14 +1829,14 @@
         <v:path o:extrusionok="f" gradientshapeok="t" o:connecttype="rect"/>
         <o:lock v:ext="edit" aspectratio="t"/>
       </v:shapetype>
-      <v:shape id="_x0000_i1074" type="#_x0000_t75" style="width:29.25pt;height:27.75pt" o:bullet="t">
+      <v:shape id="_x0000_i1093" type="#_x0000_t75" style="width:29.4pt;height:27.6pt" o:bullet="t">
         <v:imagedata r:id="rId1" o:title="clip_image001"/>
       </v:shape>
     </w:pict>
   </w:numPicBullet>
   <w:numPicBullet w:numPicBulletId="1">
     <w:pict>
-      <v:shape id="_x0000_i1075" type="#_x0000_t75" style="width:30.75pt;height:30pt" o:bullet="t">
+      <v:shape id="_x0000_i1094" type="#_x0000_t75" style="width:30.6pt;height:30pt" o:bullet="t">
         <v:imagedata r:id="rId2" o:title="clip_image002"/>
       </v:shape>
     </w:pict>
@@ -1757,11 +1844,11 @@
   <w:abstractNum w:abstractNumId="0" w15:restartNumberingAfterBreak="0">
     <w:nsid w:val="FFFFFFFB"/>
     <w:multiLevelType w:val="multilevel"/>
-    <w:tmpl w:val="07AEF5A4"/>
+    <w:tmpl w:val="D1C8964C"/>
     <w:lvl w:ilvl="0">
       <w:start w:val="1"/>
       <w:numFmt w:val="decimal"/>
-      <w:pStyle w:val="Heading1"/>
+      <w:pStyle w:val="Ttulo1"/>
       <w:lvlText w:val="%1."/>
       <w:lvlJc w:val="left"/>
       <w:pPr>
@@ -1770,6 +1857,9 @@
         </w:tabs>
         <w:ind w:left="360" w:hanging="360"/>
       </w:pPr>
+      <w:rPr>
+        <w:sz w:val="28"/>
+      </w:rPr>
     </w:lvl>
     <w:lvl w:ilvl="1">
       <w:start w:val="1"/>
@@ -1781,7 +1871,7 @@
     <w:lvl w:ilvl="2">
       <w:start w:val="1"/>
       <w:numFmt w:val="decimal"/>
-      <w:pStyle w:val="Heading3"/>
+      <w:pStyle w:val="Ttulo3"/>
       <w:lvlText w:val="%1.%2.%3"/>
       <w:legacy w:legacy="1" w:legacySpace="144" w:legacyIndent="0"/>
       <w:lvlJc w:val="left"/>
@@ -1789,7 +1879,7 @@
     <w:lvl w:ilvl="3">
       <w:start w:val="1"/>
       <w:numFmt w:val="decimal"/>
-      <w:pStyle w:val="Heading4"/>
+      <w:pStyle w:val="Ttulo4"/>
       <w:lvlText w:val="%1.%2.%3.%4"/>
       <w:legacy w:legacy="1" w:legacySpace="144" w:legacyIndent="0"/>
       <w:lvlJc w:val="left"/>
@@ -1797,7 +1887,7 @@
     <w:lvl w:ilvl="4">
       <w:start w:val="1"/>
       <w:numFmt w:val="decimal"/>
-      <w:pStyle w:val="Heading5"/>
+      <w:pStyle w:val="Ttulo5"/>
       <w:lvlText w:val="%1.%2.%3.%4.%5"/>
       <w:legacy w:legacy="1" w:legacySpace="144" w:legacyIndent="0"/>
       <w:lvlJc w:val="left"/>
@@ -1805,7 +1895,7 @@
     <w:lvl w:ilvl="5">
       <w:start w:val="1"/>
       <w:numFmt w:val="decimal"/>
-      <w:pStyle w:val="Heading6"/>
+      <w:pStyle w:val="Ttulo6"/>
       <w:lvlText w:val="%1.%2.%3.%4.%5.%6"/>
       <w:legacy w:legacy="1" w:legacySpace="144" w:legacyIndent="0"/>
       <w:lvlJc w:val="left"/>
@@ -1813,7 +1903,7 @@
     <w:lvl w:ilvl="6">
       <w:start w:val="1"/>
       <w:numFmt w:val="decimal"/>
-      <w:pStyle w:val="Heading7"/>
+      <w:pStyle w:val="Ttulo7"/>
       <w:lvlText w:val="%1.%2.%3.%4.%5.%6.%7"/>
       <w:legacy w:legacy="1" w:legacySpace="144" w:legacyIndent="0"/>
       <w:lvlJc w:val="left"/>
@@ -1821,7 +1911,7 @@
     <w:lvl w:ilvl="7">
       <w:start w:val="1"/>
       <w:numFmt w:val="decimal"/>
-      <w:pStyle w:val="Heading8"/>
+      <w:pStyle w:val="Ttulo8"/>
       <w:lvlText w:val="%1.%2.%3.%4.%5.%6.%7.%8"/>
       <w:legacy w:legacy="1" w:legacySpace="144" w:legacyIndent="0"/>
       <w:lvlJc w:val="left"/>
@@ -1829,7 +1919,7 @@
     <w:lvl w:ilvl="8">
       <w:start w:val="1"/>
       <w:numFmt w:val="decimal"/>
-      <w:pStyle w:val="Heading9"/>
+      <w:pStyle w:val="Ttulo9"/>
       <w:lvlText w:val="%1.%2.%3.%4.%5.%6.%7.%8.%9"/>
       <w:legacy w:legacy="1" w:legacySpace="144" w:legacyIndent="0"/>
       <w:lvlJc w:val="left"/>
@@ -4863,7 +4953,7 @@
       <w:lang w:val="pt-BR"/>
     </w:rPr>
   </w:style>
-  <w:style w:type="paragraph" w:styleId="Heading1">
+  <w:style w:type="paragraph" w:styleId="Ttulo1">
     <w:name w:val="heading 1"/>
     <w:basedOn w:val="Normal"/>
     <w:next w:val="Normal"/>
@@ -4882,9 +4972,9 @@
       <w:sz w:val="24"/>
     </w:rPr>
   </w:style>
-  <w:style w:type="paragraph" w:styleId="Heading2">
+  <w:style w:type="paragraph" w:styleId="Ttulo2">
     <w:name w:val="heading 2"/>
-    <w:basedOn w:val="Heading1"/>
+    <w:basedOn w:val="Ttulo1"/>
     <w:next w:val="Normal"/>
     <w:qFormat/>
     <w:pPr>
@@ -4898,9 +4988,9 @@
       <w:sz w:val="20"/>
     </w:rPr>
   </w:style>
-  <w:style w:type="paragraph" w:styleId="Heading3">
+  <w:style w:type="paragraph" w:styleId="Ttulo3">
     <w:name w:val="heading 3"/>
-    <w:basedOn w:val="Heading1"/>
+    <w:basedOn w:val="Ttulo1"/>
     <w:next w:val="Normal"/>
     <w:qFormat/>
     <w:pPr>
@@ -4915,9 +5005,9 @@
       <w:sz w:val="20"/>
     </w:rPr>
   </w:style>
-  <w:style w:type="paragraph" w:styleId="Heading4">
+  <w:style w:type="paragraph" w:styleId="Ttulo4">
     <w:name w:val="heading 4"/>
-    <w:basedOn w:val="Heading1"/>
+    <w:basedOn w:val="Ttulo1"/>
     <w:next w:val="Normal"/>
     <w:qFormat/>
     <w:pPr>
@@ -4931,7 +5021,7 @@
       <w:sz w:val="20"/>
     </w:rPr>
   </w:style>
-  <w:style w:type="paragraph" w:styleId="Heading5">
+  <w:style w:type="paragraph" w:styleId="Ttulo5">
     <w:name w:val="heading 5"/>
     <w:basedOn w:val="Normal"/>
     <w:next w:val="Normal"/>
@@ -4948,7 +5038,7 @@
       <w:sz w:val="22"/>
     </w:rPr>
   </w:style>
-  <w:style w:type="paragraph" w:styleId="Heading6">
+  <w:style w:type="paragraph" w:styleId="Ttulo6">
     <w:name w:val="heading 6"/>
     <w:basedOn w:val="Normal"/>
     <w:next w:val="Normal"/>
@@ -4966,7 +5056,7 @@
       <w:sz w:val="22"/>
     </w:rPr>
   </w:style>
-  <w:style w:type="paragraph" w:styleId="Heading7">
+  <w:style w:type="paragraph" w:styleId="Ttulo7">
     <w:name w:val="heading 7"/>
     <w:basedOn w:val="Normal"/>
     <w:next w:val="Normal"/>
@@ -4980,7 +5070,7 @@
       <w:outlineLvl w:val="6"/>
     </w:pPr>
   </w:style>
-  <w:style w:type="paragraph" w:styleId="Heading8">
+  <w:style w:type="paragraph" w:styleId="Ttulo8">
     <w:name w:val="heading 8"/>
     <w:basedOn w:val="Normal"/>
     <w:next w:val="Normal"/>
@@ -4997,7 +5087,7 @@
       <w:i/>
     </w:rPr>
   </w:style>
-  <w:style w:type="paragraph" w:styleId="Heading9">
+  <w:style w:type="paragraph" w:styleId="Ttulo9">
     <w:name w:val="heading 9"/>
     <w:basedOn w:val="Normal"/>
     <w:next w:val="Normal"/>
@@ -5016,13 +5106,13 @@
       <w:sz w:val="18"/>
     </w:rPr>
   </w:style>
-  <w:style w:type="character" w:default="1" w:styleId="DefaultParagraphFont">
+  <w:style w:type="character" w:default="1" w:styleId="Fontepargpadro">
     <w:name w:val="Default Paragraph Font"/>
     <w:uiPriority w:val="1"/>
     <w:semiHidden/>
     <w:unhideWhenUsed/>
   </w:style>
-  <w:style w:type="table" w:default="1" w:styleId="TableNormal">
+  <w:style w:type="table" w:default="1" w:styleId="Tabelanormal">
     <w:name w:val="Normal Table"/>
     <w:uiPriority w:val="99"/>
     <w:semiHidden/>
@@ -5037,7 +5127,7 @@
       </w:tblCellMar>
     </w:tblPr>
   </w:style>
-  <w:style w:type="numbering" w:default="1" w:styleId="NoList">
+  <w:style w:type="numbering" w:default="1" w:styleId="Semlista">
     <w:name w:val="No List"/>
     <w:uiPriority w:val="99"/>
     <w:semiHidden/>
@@ -5056,7 +5146,7 @@
       <w:lang w:val="en-AU"/>
     </w:rPr>
   </w:style>
-  <w:style w:type="paragraph" w:styleId="Title">
+  <w:style w:type="paragraph" w:styleId="Ttulo">
     <w:name w:val="Title"/>
     <w:basedOn w:val="Normal"/>
     <w:next w:val="Normal"/>
@@ -5071,7 +5161,7 @@
       <w:sz w:val="36"/>
     </w:rPr>
   </w:style>
-  <w:style w:type="paragraph" w:styleId="Subtitle">
+  <w:style w:type="paragraph" w:styleId="Subttulo">
     <w:name w:val="Subtitle"/>
     <w:basedOn w:val="Normal"/>
     <w:qFormat/>
@@ -5086,7 +5176,7 @@
       <w:lang w:val="en-AU"/>
     </w:rPr>
   </w:style>
-  <w:style w:type="paragraph" w:styleId="NormalIndent">
+  <w:style w:type="paragraph" w:styleId="Recuonormal">
     <w:name w:val="Normal Indent"/>
     <w:basedOn w:val="Normal"/>
     <w:semiHidden/>
@@ -5094,7 +5184,7 @@
       <w:ind w:left="900" w:hanging="900"/>
     </w:pPr>
   </w:style>
-  <w:style w:type="paragraph" w:styleId="TOC1">
+  <w:style w:type="paragraph" w:styleId="Sumrio1">
     <w:name w:val="toc 1"/>
     <w:basedOn w:val="Normal"/>
     <w:next w:val="Normal"/>
@@ -5107,7 +5197,7 @@
       <w:ind w:right="720"/>
     </w:pPr>
   </w:style>
-  <w:style w:type="paragraph" w:styleId="TOC2">
+  <w:style w:type="paragraph" w:styleId="Sumrio2">
     <w:name w:val="toc 2"/>
     <w:basedOn w:val="Normal"/>
     <w:next w:val="Normal"/>
@@ -5119,7 +5209,7 @@
       <w:ind w:left="432" w:right="720"/>
     </w:pPr>
   </w:style>
-  <w:style w:type="paragraph" w:styleId="TOC3">
+  <w:style w:type="paragraph" w:styleId="Sumrio3">
     <w:name w:val="toc 3"/>
     <w:basedOn w:val="Normal"/>
     <w:next w:val="Normal"/>
@@ -5132,7 +5222,7 @@
       <w:ind w:left="864"/>
     </w:pPr>
   </w:style>
-  <w:style w:type="paragraph" w:styleId="Header">
+  <w:style w:type="paragraph" w:styleId="Cabealho">
     <w:name w:val="header"/>
     <w:basedOn w:val="Normal"/>
     <w:semiHidden/>
@@ -5143,7 +5233,7 @@
       </w:tabs>
     </w:pPr>
   </w:style>
-  <w:style w:type="paragraph" w:styleId="Footer">
+  <w:style w:type="paragraph" w:styleId="Rodap">
     <w:name w:val="footer"/>
     <w:basedOn w:val="Normal"/>
     <w:semiHidden/>
@@ -5154,15 +5244,15 @@
       </w:tabs>
     </w:pPr>
   </w:style>
-  <w:style w:type="character" w:styleId="PageNumber">
+  <w:style w:type="character" w:styleId="Nmerodepgina">
     <w:name w:val="page number"/>
-    <w:basedOn w:val="DefaultParagraphFont"/>
+    <w:basedOn w:val="Fontepargpadro"/>
     <w:semiHidden/>
   </w:style>
-  <w:style w:type="paragraph" w:styleId="BalloonText">
+  <w:style w:type="paragraph" w:styleId="Textodebalo">
     <w:name w:val="Balloon Text"/>
     <w:basedOn w:val="Normal"/>
-    <w:link w:val="BalloonTextChar"/>
+    <w:link w:val="TextodebaloChar"/>
     <w:uiPriority w:val="99"/>
     <w:semiHidden/>
     <w:unhideWhenUsed/>
@@ -5192,7 +5282,7 @@
       <w:spacing w:after="120"/>
     </w:pPr>
   </w:style>
-  <w:style w:type="paragraph" w:styleId="BodyText">
+  <w:style w:type="paragraph" w:styleId="Corpodetexto">
     <w:name w:val="Body Text"/>
     <w:basedOn w:val="Normal"/>
     <w:semiHidden/>
@@ -5224,16 +5314,16 @@
       <w:rFonts w:ascii="Arial" w:hAnsi="Arial" w:cs="Arial"/>
     </w:rPr>
   </w:style>
-  <w:style w:type="character" w:styleId="FootnoteReference">
+  <w:style w:type="character" w:styleId="Refdenotaderodap">
     <w:name w:val="footnote reference"/>
-    <w:basedOn w:val="DefaultParagraphFont"/>
+    <w:basedOn w:val="Fontepargpadro"/>
     <w:semiHidden/>
     <w:rPr>
       <w:sz w:val="20"/>
       <w:vertAlign w:val="superscript"/>
     </w:rPr>
   </w:style>
-  <w:style w:type="paragraph" w:styleId="FootnoteText">
+  <w:style w:type="paragraph" w:styleId="Textodenotaderodap">
     <w:name w:val="footnote text"/>
     <w:basedOn w:val="Normal"/>
     <w:semiHidden/>
@@ -5251,7 +5341,7 @@
       <w:sz w:val="16"/>
     </w:rPr>
   </w:style>
-  <w:style w:type="paragraph" w:styleId="DocumentMap">
+  <w:style w:type="paragraph" w:styleId="MapadoDocumento">
     <w:name w:val="Document Map"/>
     <w:basedOn w:val="Normal"/>
     <w:semiHidden/>
@@ -5271,7 +5361,7 @@
       <w:jc w:val="both"/>
     </w:pPr>
   </w:style>
-  <w:style w:type="paragraph" w:styleId="TOC4">
+  <w:style w:type="paragraph" w:styleId="Sumrio4">
     <w:name w:val="toc 4"/>
     <w:basedOn w:val="Normal"/>
     <w:next w:val="Normal"/>
@@ -5280,7 +5370,7 @@
       <w:ind w:left="600"/>
     </w:pPr>
   </w:style>
-  <w:style w:type="paragraph" w:styleId="TOC5">
+  <w:style w:type="paragraph" w:styleId="Sumrio5">
     <w:name w:val="toc 5"/>
     <w:basedOn w:val="Normal"/>
     <w:next w:val="Normal"/>
@@ -5289,7 +5379,7 @@
       <w:ind w:left="800"/>
     </w:pPr>
   </w:style>
-  <w:style w:type="paragraph" w:styleId="TOC6">
+  <w:style w:type="paragraph" w:styleId="Sumrio6">
     <w:name w:val="toc 6"/>
     <w:basedOn w:val="Normal"/>
     <w:next w:val="Normal"/>
@@ -5298,7 +5388,7 @@
       <w:ind w:left="1000"/>
     </w:pPr>
   </w:style>
-  <w:style w:type="paragraph" w:styleId="TOC7">
+  <w:style w:type="paragraph" w:styleId="Sumrio7">
     <w:name w:val="toc 7"/>
     <w:basedOn w:val="Normal"/>
     <w:next w:val="Normal"/>
@@ -5307,7 +5397,7 @@
       <w:ind w:left="1200"/>
     </w:pPr>
   </w:style>
-  <w:style w:type="paragraph" w:styleId="TOC8">
+  <w:style w:type="paragraph" w:styleId="Sumrio8">
     <w:name w:val="toc 8"/>
     <w:basedOn w:val="Normal"/>
     <w:next w:val="Normal"/>
@@ -5316,7 +5406,7 @@
       <w:ind w:left="1400"/>
     </w:pPr>
   </w:style>
-  <w:style w:type="paragraph" w:styleId="TOC9">
+  <w:style w:type="paragraph" w:styleId="Sumrio9">
     <w:name w:val="toc 9"/>
     <w:basedOn w:val="Normal"/>
     <w:next w:val="Normal"/>
@@ -5339,7 +5429,7 @@
       <w:sz w:val="32"/>
     </w:rPr>
   </w:style>
-  <w:style w:type="paragraph" w:styleId="BodyText2">
+  <w:style w:type="paragraph" w:styleId="Corpodetexto2">
     <w:name w:val="Body Text 2"/>
     <w:basedOn w:val="Normal"/>
     <w:semiHidden/>
@@ -5348,7 +5438,7 @@
       <w:color w:val="0000FF"/>
     </w:rPr>
   </w:style>
-  <w:style w:type="paragraph" w:styleId="BodyTextIndent">
+  <w:style w:type="paragraph" w:styleId="Recuodecorpodetexto">
     <w:name w:val="Body Text Indent"/>
     <w:basedOn w:val="Normal"/>
     <w:semiHidden/>
@@ -5393,7 +5483,7 @@
   <w:style w:type="paragraph" w:customStyle="1" w:styleId="InfoBlue">
     <w:name w:val="InfoBlue"/>
     <w:basedOn w:val="Normal"/>
-    <w:next w:val="BodyText"/>
+    <w:next w:val="Corpodetexto"/>
     <w:pPr>
       <w:widowControl/>
       <w:tabs>
@@ -5410,7 +5500,7 @@
   </w:style>
   <w:style w:type="character" w:styleId="Hyperlink">
     <w:name w:val="Hyperlink"/>
-    <w:basedOn w:val="DefaultParagraphFont"/>
+    <w:basedOn w:val="Fontepargpadro"/>
     <w:semiHidden/>
     <w:rPr>
       <w:color w:val="0000FF"/>
@@ -5429,7 +5519,7 @@
       <w:szCs w:val="24"/>
     </w:rPr>
   </w:style>
-  <w:style w:type="paragraph" w:styleId="BodyText3">
+  <w:style w:type="paragraph" w:styleId="Corpodetexto3">
     <w:name w:val="Body Text 3"/>
     <w:basedOn w:val="Normal"/>
     <w:semiHidden/>
@@ -5442,7 +5532,7 @@
   </w:style>
   <w:style w:type="character" w:customStyle="1" w:styleId="InfoBlueChar">
     <w:name w:val="InfoBlue Char"/>
-    <w:basedOn w:val="DefaultParagraphFont"/>
+    <w:basedOn w:val="Fontepargpadro"/>
     <w:rPr>
       <w:rFonts w:ascii="Times" w:hAnsi="Times"/>
       <w:iCs/>
@@ -5492,10 +5582,10 @@
       <w:szCs w:val="16"/>
     </w:rPr>
   </w:style>
-  <w:style w:type="character" w:customStyle="1" w:styleId="BalloonTextChar">
-    <w:name w:val="Balloon Text Char"/>
-    <w:basedOn w:val="DefaultParagraphFont"/>
-    <w:link w:val="BalloonText"/>
+  <w:style w:type="character" w:customStyle="1" w:styleId="TextodebaloChar">
+    <w:name w:val="Texto de balão Char"/>
+    <w:basedOn w:val="Fontepargpadro"/>
+    <w:link w:val="Textodebalo"/>
     <w:uiPriority w:val="99"/>
     <w:semiHidden/>
     <w:rsid w:val="00E53D51"/>
@@ -5505,7 +5595,7 @@
       <w:szCs w:val="16"/>
     </w:rPr>
   </w:style>
-  <w:style w:type="paragraph" w:styleId="ListParagraph">
+  <w:style w:type="paragraph" w:styleId="PargrafodaLista">
     <w:name w:val="List Paragraph"/>
     <w:basedOn w:val="Normal"/>
     <w:uiPriority w:val="34"/>
@@ -5516,9 +5606,9 @@
       <w:contextualSpacing/>
     </w:pPr>
   </w:style>
-  <w:style w:type="character" w:styleId="Strong">
+  <w:style w:type="character" w:styleId="Forte">
     <w:name w:val="Strong"/>
-    <w:basedOn w:val="DefaultParagraphFont"/>
+    <w:basedOn w:val="Fontepargpadro"/>
     <w:uiPriority w:val="22"/>
     <w:qFormat/>
     <w:rsid w:val="00423AEF"/>
@@ -5529,12 +5619,12 @@
   </w:style>
   <w:style w:type="character" w:customStyle="1" w:styleId="apple-converted-space">
     <w:name w:val="apple-converted-space"/>
-    <w:basedOn w:val="DefaultParagraphFont"/>
+    <w:basedOn w:val="Fontepargpadro"/>
     <w:rsid w:val="00423AEF"/>
   </w:style>
-  <w:style w:type="character" w:styleId="FollowedHyperlink">
+  <w:style w:type="character" w:styleId="HiperlinkVisitado">
     <w:name w:val="FollowedHyperlink"/>
-    <w:basedOn w:val="DefaultParagraphFont"/>
+    <w:basedOn w:val="Fontepargpadro"/>
     <w:uiPriority w:val="99"/>
     <w:semiHidden/>
     <w:unhideWhenUsed/>
@@ -5837,7 +5927,7 @@
 </file>
 
 <file path=customXml/itemProps1.xml><?xml version="1.0" encoding="utf-8"?>
-<ds:datastoreItem xmlns:ds="http://schemas.openxmlformats.org/officeDocument/2006/customXml" ds:itemID="{1BCECCFC-90A2-42BC-9052-A37CD33005E3}">
+<ds:datastoreItem xmlns:ds="http://schemas.openxmlformats.org/officeDocument/2006/customXml" ds:itemID="{2593BE11-2AB8-4725-8B11-6A2C95E179B9}">
   <ds:schemaRefs>
     <ds:schemaRef ds:uri="http://schemas.openxmlformats.org/officeDocument/2006/bibliography"/>
   </ds:schemaRefs>

</xml_diff>

<commit_message>
Correções e inserção do .asta
</commit_message>
<xml_diff>
--- a/design/GliCHECK-Arquitetura.docx
+++ b/design/GliCHECK-Arquitetura.docx
@@ -163,6 +163,8 @@
       <w:pPr>
         <w:pStyle w:val="Corpodetexto"/>
       </w:pPr>
+      <w:bookmarkStart w:id="2" w:name="_GoBack"/>
+      <w:bookmarkEnd w:id="2"/>
     </w:p>
     <w:bookmarkEnd w:id="0"/>
     <w:bookmarkEnd w:id="1"/>
@@ -269,6 +271,24 @@
       <w:r>
         <w:t>Requisitos Críticos da Arquitetura</w:t>
       </w:r>
+    </w:p>
+    <w:p>
+      <w:pPr>
+        <w:ind w:firstLine="426"/>
+        <w:jc w:val="both"/>
+      </w:pPr>
+    </w:p>
+    <w:p>
+      <w:pPr>
+        <w:ind w:firstLine="426"/>
+        <w:jc w:val="both"/>
+      </w:pPr>
+    </w:p>
+    <w:p>
+      <w:pPr>
+        <w:ind w:firstLine="426"/>
+        <w:jc w:val="both"/>
+      </w:pPr>
     </w:p>
     <w:p>
       <w:pPr>
@@ -342,8 +362,6 @@
           <w:sz w:val="24"/>
         </w:rPr>
       </w:pPr>
-      <w:bookmarkStart w:id="2" w:name="_GoBack"/>
-      <w:bookmarkEnd w:id="2"/>
     </w:p>
     <w:p>
       <w:pPr>
@@ -1656,7 +1674,7 @@
               <w:rStyle w:val="Nmerodepgina"/>
               <w:noProof/>
             </w:rPr>
-            <w:t>5</w:t>
+            <w:t>1</w:t>
           </w:r>
           <w:r>
             <w:rPr>
@@ -1829,14 +1847,14 @@
         <v:path o:extrusionok="f" gradientshapeok="t" o:connecttype="rect"/>
         <o:lock v:ext="edit" aspectratio="t"/>
       </v:shapetype>
-      <v:shape id="_x0000_i1093" type="#_x0000_t75" style="width:29.4pt;height:27.6pt" o:bullet="t">
+      <v:shape id="_x0000_i1030" type="#_x0000_t75" style="width:29.4pt;height:27.6pt" o:bullet="t">
         <v:imagedata r:id="rId1" o:title="clip_image001"/>
       </v:shape>
     </w:pict>
   </w:numPicBullet>
   <w:numPicBullet w:numPicBulletId="1">
     <w:pict>
-      <v:shape id="_x0000_i1094" type="#_x0000_t75" style="width:30.6pt;height:30pt" o:bullet="t">
+      <v:shape id="_x0000_i1031" type="#_x0000_t75" style="width:30.6pt;height:30pt" o:bullet="t">
         <v:imagedata r:id="rId2" o:title="clip_image002"/>
       </v:shape>
     </w:pict>
@@ -5927,7 +5945,7 @@
 </file>
 
 <file path=customXml/itemProps1.xml><?xml version="1.0" encoding="utf-8"?>
-<ds:datastoreItem xmlns:ds="http://schemas.openxmlformats.org/officeDocument/2006/customXml" ds:itemID="{2593BE11-2AB8-4725-8B11-6A2C95E179B9}">
+<ds:datastoreItem xmlns:ds="http://schemas.openxmlformats.org/officeDocument/2006/customXml" ds:itemID="{66B01F7E-A4C8-4D7C-AE16-C57CFD0B559A}">
   <ds:schemaRefs>
     <ds:schemaRef ds:uri="http://schemas.openxmlformats.org/officeDocument/2006/bibliography"/>
   </ds:schemaRefs>

</xml_diff>